<commit_message>
Ver 5.9.5: terminando entrenamiento
Falta redispersar-> introduce mas clientes que existen->
Arreglado creador de archivos
</commit_message>
<xml_diff>
--- a/Pra05/TABLAS DE DISPERSIÓN HASH.docx
+++ b/Pra05/TABLAS DE DISPERSIÓN HASH.docx
@@ -8,9 +8,123 @@
       </w:r>
     </w:p>
     <w:p>
+      <w:r>
+        <w:t xml:space="preserve">Función dispersión 1: </w:t>
+      </w:r>
+      <w:proofErr w:type="spellStart"/>
+      <w:r>
+        <w:t>hashGen</w:t>
+      </w:r>
+      <w:proofErr w:type="spellEnd"/>
+      <w:proofErr w:type="gramStart"/>
+      <w:r>
+        <w:t>=(</w:t>
+      </w:r>
+      <w:proofErr w:type="gramEnd"/>
+      <w:r>
+        <w:t>clave)+ (intento*(</w:t>
+      </w:r>
+      <w:proofErr w:type="spellStart"/>
+      <w:r>
+        <w:t>clave%primo</w:t>
+      </w:r>
+      <w:proofErr w:type="spellEnd"/>
+      <w:r>
+        <w:t>));</w:t>
+      </w:r>
+    </w:p>
+    <w:p>
+      <w:r>
+        <w:t>Función dispersión 2</w:t>
+      </w:r>
+      <w:r>
+        <w:t xml:space="preserve">: </w:t>
+      </w:r>
+      <w:proofErr w:type="spellStart"/>
+      <w:r>
+        <w:t>unsigned</w:t>
+      </w:r>
+      <w:proofErr w:type="spellEnd"/>
+      <w:r>
+        <w:t xml:space="preserve"> </w:t>
+      </w:r>
+      <w:proofErr w:type="spellStart"/>
+      <w:r>
+        <w:t>long</w:t>
+      </w:r>
+      <w:proofErr w:type="spellEnd"/>
+      <w:r>
+        <w:t xml:space="preserve"> </w:t>
+      </w:r>
+      <w:r>
+        <w:t xml:space="preserve">modulo = clave % </w:t>
+      </w:r>
+      <w:proofErr w:type="spellStart"/>
+      <w:r>
+        <w:t>tamFisico</w:t>
+      </w:r>
+      <w:proofErr w:type="spellEnd"/>
+      <w:r>
+        <w:t xml:space="preserve">;       </w:t>
+      </w:r>
+    </w:p>
+    <w:p>
+      <w:proofErr w:type="spellStart"/>
+      <w:proofErr w:type="gramStart"/>
+      <w:r>
+        <w:t>hashGen</w:t>
+      </w:r>
+      <w:proofErr w:type="spellEnd"/>
+      <w:proofErr w:type="gramEnd"/>
+      <w:r>
+        <w:t xml:space="preserve"> = (modulo + (intento* (primo-(clave % (primo))))) % </w:t>
+      </w:r>
+      <w:proofErr w:type="spellStart"/>
+      <w:r>
+        <w:t>tamFisico</w:t>
+      </w:r>
+      <w:proofErr w:type="spellEnd"/>
+      <w:r>
+        <w:t>;</w:t>
+      </w:r>
+    </w:p>
+    <w:p>
+      <w:r>
+        <w:t xml:space="preserve">Función cuadrática: </w:t>
+      </w:r>
+      <w:proofErr w:type="spellStart"/>
+      <w:r>
+        <w:t>hashGen</w:t>
+      </w:r>
+      <w:proofErr w:type="spellEnd"/>
+      <w:r>
+        <w:t>= (clave</w:t>
+      </w:r>
+      <w:proofErr w:type="gramStart"/>
+      <w:r>
+        <w:t>+(</w:t>
+      </w:r>
+      <w:proofErr w:type="gramEnd"/>
+      <w:r>
+        <w:t xml:space="preserve">intento*intento)) % </w:t>
+      </w:r>
+      <w:proofErr w:type="spellStart"/>
+      <w:r>
+        <w:t>tamFisico</w:t>
+      </w:r>
+      <w:proofErr w:type="spellEnd"/>
+      <w:r>
+        <w:t>;</w:t>
+      </w:r>
+    </w:p>
+    <w:p/>
+    <w:p/>
+    <w:p>
       <w:bookmarkStart w:id="0" w:name="_GoBack"/>
       <w:bookmarkEnd w:id="0"/>
     </w:p>
+    <w:p/>
+    <w:p/>
     <w:sectPr>
       <w:pgSz w:w="11906" w:h="16838"/>
       <w:pgMar w:top="1417" w:right="1701" w:bottom="1417" w:left="1701" w:header="708" w:footer="708" w:gutter="0"/>

</xml_diff>